<commit_message>
Update TEAM DOGS - Projektni Zadatak.docx
</commit_message>
<xml_diff>
--- a/Faza 7/Projektni zadatak/TEAM DOGS - Projektni Zadatak.docx
+++ b/Faza 7/Projektni zadatak/TEAM DOGS - Projektni Zadatak.docx
@@ -5236,7 +5236,7 @@
     </w:p>
     <w:tbl>
       <w:tblPr>
-        <w:tblStyle w:val="ListTable6Colorful-Accent1"/>
+        <w:tblStyle w:val="ListTable6ColourfulAccent1"/>
         <w:tblpPr w:leftFromText="180" w:rightFromText="180" w:vertAnchor="text" w:horzAnchor="page" w:tblpX="1810" w:tblpY="750"/>
         <w:tblW w:w="8875" w:type="dxa"/>
         <w:tblInd w:w="0" w:type="dxa"/>
@@ -6526,7 +6526,22 @@
           <w:szCs w:val="28"/>
           <w:lang w:val="sr-Cyrl-RS"/>
         </w:rPr>
-        <w:t xml:space="preserve">које укључује статус </w:t>
+        <w:t xml:space="preserve">које укључује </w:t>
+      </w:r>
+      <w:r>
+        <w:rPr>
+          <w:sz w:val="28"/>
+          <w:szCs w:val="28"/>
+          <w:lang w:val="sr-Cyrl-RS"/>
+        </w:rPr>
+        <w:t xml:space="preserve">назив </w:t>
+      </w:r>
+      <w:r>
+        <w:rPr>
+          <w:sz w:val="28"/>
+          <w:szCs w:val="28"/>
+        </w:rPr>
+        <w:t>lobby-a</w:t>
       </w:r>
       <w:r>
         <w:rPr>
@@ -6534,24 +6549,7 @@
           <w:sz w:val="28"/>
           <w:szCs w:val="28"/>
         </w:rPr>
-        <w:t xml:space="preserve">lobby-a (”In progress” </w:t>
-      </w:r>
-      <w:r>
-        <w:rPr>
-          <w:rFonts w:eastAsia="Times New Roman" w:cstheme="minorHAnsi"/>
-          <w:sz w:val="28"/>
-          <w:szCs w:val="28"/>
-          <w:lang w:val="sr-Cyrl-RS"/>
-        </w:rPr>
-        <w:t>или</w:t>
-      </w:r>
-      <w:r>
-        <w:rPr>
-          <w:rFonts w:eastAsia="Times New Roman" w:cstheme="minorHAnsi"/>
-          <w:sz w:val="28"/>
-          <w:szCs w:val="28"/>
-        </w:rPr>
-        <w:t xml:space="preserve"> ”Waiting”),</w:t>
+        <w:t>,</w:t>
       </w:r>
       <w:r>
         <w:rPr>
@@ -9791,7 +9789,7 @@
       </w:tblBorders>
     </w:tblPr>
   </w:style>
-  <w:style w:type="table" w:styleId="ListTable6Colorful-Accent1">
+  <w:style w:type="table" w:styleId="ListTable6ColourfulAccent1">
     <w:name w:val="List Table 6 Colorful Accent 1"/>
     <w:basedOn w:val="TableNormal"/>
     <w:uiPriority w:val="51"/>

</xml_diff>